<commit_message>
update documentation + favicon
</commit_message>
<xml_diff>
--- a/documentation/MAITRE_Documentation.docx
+++ b/documentation/MAITRE_Documentation.docx
@@ -71,31 +71,13 @@
                 <w:sz w:val="96"/>
               </w:rPr>
             </w:pPr>
-            <w:proofErr w:type="spellStart"/>
             <w:r>
               <w:rPr>
                 <w:rFonts w:ascii="Impact" w:hAnsi="Impact"/>
                 <w:sz w:val="96"/>
               </w:rPr>
-              <w:t>Pre</w:t>
+              <w:t>Pre-TPI : Messaging web-app</w:t>
             </w:r>
-            <w:proofErr w:type="spellEnd"/>
-            <w:r>
-              <w:rPr>
-                <w:rFonts w:ascii="Impact" w:hAnsi="Impact"/>
-                <w:sz w:val="96"/>
-              </w:rPr>
-              <w:t>-TPI : Messaging web-</w:t>
-            </w:r>
-            <w:proofErr w:type="spellStart"/>
-            <w:r>
-              <w:rPr>
-                <w:rFonts w:ascii="Impact" w:hAnsi="Impact"/>
-                <w:sz w:val="96"/>
-              </w:rPr>
-              <w:t>app</w:t>
-            </w:r>
-            <w:proofErr w:type="spellEnd"/>
           </w:p>
         </w:tc>
       </w:tr>
@@ -2194,25 +2176,7 @@
           <w:i/>
           <w:sz w:val="20"/>
         </w:rPr>
-        <w:t xml:space="preserve">De plus, en fonction du type de </w:t>
-      </w:r>
-      <w:proofErr w:type="gramStart"/>
-      <w:r>
-        <w:rPr>
-          <w:bCs/>
-          <w:i/>
-          <w:sz w:val="20"/>
-        </w:rPr>
-        <w:t>projet,  il</w:t>
-      </w:r>
-      <w:proofErr w:type="gramEnd"/>
-      <w:r>
-        <w:rPr>
-          <w:bCs/>
-          <w:i/>
-          <w:sz w:val="20"/>
-        </w:rPr>
-        <w:t xml:space="preserve"> est tout à fait possible que certains chapitres ou paragraphes n’aient aucun sens. Dans ce cas il est recommandé de les retirer du document pour éviter de l’alourdir inutilement.  </w:t>
+        <w:t xml:space="preserve">De plus, en fonction du type de projet,  il est tout à fait possible que certains chapitres ou paragraphes n’aient aucun sens. Dans ce cas il est recommandé de les retirer du document pour éviter de l’alourdir inutilement.  </w:t>
       </w:r>
     </w:p>
     <w:p>
@@ -2395,17 +2359,7 @@
           <w:color w:val="AEAAAA" w:themeColor="background2" w:themeShade="BF"/>
           <w:szCs w:val="14"/>
         </w:rPr>
-        <w:t xml:space="preserve"> les raisons de ce choix et ce qu'il peut apporter à l'élève ou </w:t>
-      </w:r>
-      <w:proofErr w:type="gramStart"/>
-      <w:r>
-        <w:rPr>
-          <w:i/>
-          <w:iCs/>
-          <w:color w:val="AEAAAA" w:themeColor="background2" w:themeShade="BF"/>
-          <w:szCs w:val="14"/>
-        </w:rPr>
-        <w:t>à</w:t>
+        <w:t xml:space="preserve"> les raisons de ce choix et ce qu'il peut apporter à l'élève ou à</w:t>
       </w:r>
       <w:r>
         <w:rPr>
@@ -2423,17 +2377,7 @@
           <w:color w:val="AEAAAA" w:themeColor="background2" w:themeShade="BF"/>
           <w:szCs w:val="14"/>
         </w:rPr>
-        <w:t xml:space="preserve"> l'école</w:t>
-      </w:r>
-      <w:proofErr w:type="gramEnd"/>
-      <w:r>
-        <w:rPr>
-          <w:i/>
-          <w:iCs/>
-          <w:color w:val="AEAAAA" w:themeColor="background2" w:themeShade="BF"/>
-          <w:szCs w:val="14"/>
-        </w:rPr>
-        <w:t xml:space="preserve">. </w:t>
+        <w:t xml:space="preserve"> l'école. </w:t>
       </w:r>
       <w:r>
         <w:rPr>
@@ -2689,23 +2633,7 @@
         </w:numPr>
       </w:pPr>
       <w:r>
-        <w:t>Une image (</w:t>
-      </w:r>
-      <w:proofErr w:type="spellStart"/>
-      <w:r>
-        <w:t>jpg</w:t>
-      </w:r>
-      <w:proofErr w:type="spellEnd"/>
-      <w:r>
-        <w:t xml:space="preserve">, </w:t>
-      </w:r>
-      <w:proofErr w:type="spellStart"/>
-      <w:r>
-        <w:t>png</w:t>
-      </w:r>
-      <w:proofErr w:type="spellEnd"/>
-      <w:r>
-        <w:t>)</w:t>
+        <w:t>Une image (jpg, png)</w:t>
       </w:r>
     </w:p>
     <w:p>
@@ -2717,15 +2645,7 @@
         </w:numPr>
       </w:pPr>
       <w:r>
-        <w:t>Une animation (.</w:t>
-      </w:r>
-      <w:proofErr w:type="spellStart"/>
-      <w:r>
-        <w:t>gif</w:t>
-      </w:r>
-      <w:proofErr w:type="spellEnd"/>
-      <w:r>
-        <w:t>)</w:t>
+        <w:t>Une animation (.gif)</w:t>
       </w:r>
     </w:p>
     <w:p>
@@ -3207,9 +3127,6 @@
       <w:r>
         <w:t>Analyse</w:t>
       </w:r>
-      <w:r>
-        <w:t xml:space="preserve"> / Conception</w:t>
-      </w:r>
       <w:bookmarkEnd w:id="4"/>
     </w:p>
     <w:p>
@@ -3226,10 +3143,136 @@
           <w:i w:val="0"/>
           <w:iCs/>
         </w:rPr>
+        <w:t xml:space="preserve">Serveur </w:t>
+      </w:r>
+      <w:r>
+        <w:rPr>
+          <w:i w:val="0"/>
+          <w:iCs/>
+        </w:rPr>
+        <w:t>HTTP</w:t>
+      </w:r>
+    </w:p>
+    <w:p>
+      <w:r>
+        <w:t xml:space="preserve">Le serveur http </w:t>
+      </w:r>
+      <w:r>
+        <w:t>a</w:t>
+      </w:r>
+      <w:r>
+        <w:t xml:space="preserve"> trois utilisation</w:t>
+      </w:r>
+      <w:r>
+        <w:t>s</w:t>
+      </w:r>
+      <w:r>
+        <w:t> :</w:t>
+      </w:r>
+    </w:p>
+    <w:p>
+      <w:pPr>
+        <w:pStyle w:val="Paragraphedeliste"/>
+        <w:numPr>
+          <w:ilvl w:val="0"/>
+          <w:numId w:val="18"/>
+        </w:numPr>
+      </w:pPr>
+      <w:r>
+        <w:rPr>
+          <w:b/>
+        </w:rPr>
+        <w:t>Serveur de d</w:t>
+      </w:r>
+      <w:r>
+        <w:rPr>
+          <w:b/>
+        </w:rPr>
+        <w:t>istribution de fichiers</w:t>
+      </w:r>
+      <w:r>
+        <w:br/>
+      </w:r>
+      <w:r>
+        <w:t>Permet à la page web de s’afficher au client.</w:t>
+      </w:r>
+    </w:p>
+    <w:p>
+      <w:pPr>
+        <w:pStyle w:val="Paragraphedeliste"/>
+        <w:numPr>
+          <w:ilvl w:val="0"/>
+          <w:numId w:val="18"/>
+        </w:numPr>
+      </w:pPr>
+      <w:r>
+        <w:rPr>
+          <w:b/>
+        </w:rPr>
+        <w:t>Distribution d’images</w:t>
+      </w:r>
+      <w:r>
+        <w:rPr>
+          <w:b/>
+        </w:rPr>
+        <w:t xml:space="preserve"> dynamiques</w:t>
+      </w:r>
+      <w:r>
+        <w:br/>
+      </w:r>
+      <w:r>
+        <w:t>Permet à la page web d’afficher les images « dynamiques » tels que les images contenues dans les messages ou les photos de profil</w:t>
+      </w:r>
+      <w:r>
+        <w:t>s</w:t>
+      </w:r>
+      <w:r>
+        <w:t xml:space="preserve"> utilisateur.</w:t>
+      </w:r>
+    </w:p>
+    <w:p>
+      <w:pPr>
+        <w:pStyle w:val="Paragraphedeliste"/>
+        <w:numPr>
+          <w:ilvl w:val="0"/>
+          <w:numId w:val="18"/>
+        </w:numPr>
+      </w:pPr>
+      <w:r>
+        <w:rPr>
+          <w:b/>
+        </w:rPr>
+        <w:t>API</w:t>
+      </w:r>
+      <w:r>
+        <w:br/>
+      </w:r>
+      <w:r>
+        <w:t>Permet de récupérer les informations à afficher tels que la listes des discussions actives.</w:t>
+      </w:r>
+      <w:r>
+        <w:br/>
+        <w:t>Permet également de mettre à jour les informations (du profil p.ex)</w:t>
+      </w:r>
+    </w:p>
+    <w:p>
+      <w:pPr>
+        <w:pStyle w:val="Titre2"/>
+        <w:rPr>
+          <w:i w:val="0"/>
+          <w:iCs/>
+        </w:rPr>
+      </w:pPr>
+      <w:r>
+        <w:rPr>
+          <w:i w:val="0"/>
+          <w:iCs/>
+        </w:rPr>
         <w:t>Concept</w:t>
       </w:r>
       <w:bookmarkEnd w:id="5"/>
     </w:p>
+    <w:p/>
     <w:p>
       <w:pPr>
         <w:pStyle w:val="Retraitnormal1"/>
@@ -3286,22 +3329,8 @@
           <w:szCs w:val="14"/>
           <w:lang w:eastAsia="fr-FR"/>
         </w:rPr>
-        <w:t xml:space="preserve"> complet avec toutes ses </w:t>
-      </w:r>
-      <w:proofErr w:type="gramStart"/>
-      <w:r>
-        <w:rPr>
-          <w:rFonts w:ascii="Arial" w:hAnsi="Arial"/>
-          <w:i/>
-          <w:iCs/>
-          <w:color w:val="AEAAAA" w:themeColor="background2" w:themeShade="BF"/>
-          <w:sz w:val="24"/>
-          <w:szCs w:val="14"/>
-          <w:lang w:eastAsia="fr-FR"/>
-        </w:rPr>
-        <w:t>annexes:</w:t>
-      </w:r>
-      <w:proofErr w:type="gramEnd"/>
+        <w:t xml:space="preserve"> complet avec toutes ses annexes:</w:t>
+      </w:r>
     </w:p>
     <w:p>
       <w:pPr>
@@ -3370,7 +3399,6 @@
           <w:lang w:eastAsia="fr-FR"/>
         </w:rPr>
       </w:pPr>
-      <w:proofErr w:type="gramStart"/>
       <w:r>
         <w:rPr>
           <w:rFonts w:ascii="Arial" w:hAnsi="Arial"/>
@@ -3393,46 +3421,7 @@
           <w:szCs w:val="14"/>
           <w:lang w:eastAsia="fr-FR"/>
         </w:rPr>
-        <w:t>ultimédia:</w:t>
-      </w:r>
-      <w:proofErr w:type="gramEnd"/>
-      <w:r>
-        <w:rPr>
-          <w:rFonts w:ascii="Arial" w:hAnsi="Arial"/>
-          <w:i/>
-          <w:iCs/>
-          <w:color w:val="AEAAAA" w:themeColor="background2" w:themeShade="BF"/>
-          <w:sz w:val="24"/>
-          <w:szCs w:val="14"/>
-          <w:lang w:eastAsia="fr-FR"/>
-        </w:rPr>
-        <w:t xml:space="preserve"> carte de site, maquettes papier, story </w:t>
-      </w:r>
-      <w:proofErr w:type="spellStart"/>
-      <w:r>
-        <w:rPr>
-          <w:rFonts w:ascii="Arial" w:hAnsi="Arial"/>
-          <w:i/>
-          <w:iCs/>
-          <w:color w:val="AEAAAA" w:themeColor="background2" w:themeShade="BF"/>
-          <w:sz w:val="24"/>
-          <w:szCs w:val="14"/>
-          <w:lang w:eastAsia="fr-FR"/>
-        </w:rPr>
-        <w:t>board</w:t>
-      </w:r>
-      <w:proofErr w:type="spellEnd"/>
-      <w:r>
-        <w:rPr>
-          <w:rFonts w:ascii="Arial" w:hAnsi="Arial"/>
-          <w:i/>
-          <w:iCs/>
-          <w:color w:val="AEAAAA" w:themeColor="background2" w:themeShade="BF"/>
-          <w:sz w:val="24"/>
-          <w:szCs w:val="14"/>
-          <w:lang w:eastAsia="fr-FR"/>
-        </w:rPr>
-        <w:t xml:space="preserve"> préliminaire, …</w:t>
+        <w:t>ultimédia: carte de site, maquettes papier, story board préliminaire, …</w:t>
       </w:r>
     </w:p>
     <w:p>
@@ -3474,33 +3463,7 @@
           <w:szCs w:val="14"/>
           <w:lang w:eastAsia="fr-FR"/>
         </w:rPr>
-        <w:t xml:space="preserve">ases de </w:t>
-      </w:r>
-      <w:proofErr w:type="gramStart"/>
-      <w:r>
-        <w:rPr>
-          <w:rFonts w:ascii="Arial" w:hAnsi="Arial"/>
-          <w:i/>
-          <w:iCs/>
-          <w:color w:val="AEAAAA" w:themeColor="background2" w:themeShade="BF"/>
-          <w:sz w:val="24"/>
-          <w:szCs w:val="14"/>
-          <w:lang w:eastAsia="fr-FR"/>
-        </w:rPr>
-        <w:t>données:</w:t>
-      </w:r>
-      <w:proofErr w:type="gramEnd"/>
-      <w:r>
-        <w:rPr>
-          <w:rFonts w:ascii="Arial" w:hAnsi="Arial"/>
-          <w:i/>
-          <w:iCs/>
-          <w:color w:val="AEAAAA" w:themeColor="background2" w:themeShade="BF"/>
-          <w:sz w:val="24"/>
-          <w:szCs w:val="14"/>
-          <w:lang w:eastAsia="fr-FR"/>
-        </w:rPr>
-        <w:t xml:space="preserve"> interfaces graphiques, modèle conceptuel</w:t>
+        <w:t>ases de données: interfaces graphiques, modèle conceptuel</w:t>
       </w:r>
       <w:r>
         <w:rPr>
@@ -3532,7 +3495,6 @@
           <w:lang w:eastAsia="fr-FR"/>
         </w:rPr>
       </w:pPr>
-      <w:proofErr w:type="gramStart"/>
       <w:r>
         <w:rPr>
           <w:rFonts w:ascii="Arial" w:hAnsi="Arial"/>
@@ -3555,20 +3517,7 @@
           <w:szCs w:val="14"/>
           <w:lang w:eastAsia="fr-FR"/>
         </w:rPr>
-        <w:t>rogrammation:</w:t>
-      </w:r>
-      <w:proofErr w:type="gramEnd"/>
-      <w:r>
-        <w:rPr>
-          <w:rFonts w:ascii="Arial" w:hAnsi="Arial"/>
-          <w:i/>
-          <w:iCs/>
-          <w:color w:val="AEAAAA" w:themeColor="background2" w:themeShade="BF"/>
-          <w:sz w:val="24"/>
-          <w:szCs w:val="14"/>
-          <w:lang w:eastAsia="fr-FR"/>
-        </w:rPr>
-        <w:t xml:space="preserve"> interfaces graphiques, maquettes, analyse fonctionnelle…</w:t>
+        <w:t>rogrammation: interfaces graphiques, maquettes, analyse fonctionnelle…</w:t>
       </w:r>
     </w:p>
     <w:p>
@@ -3640,27 +3589,8 @@
           <w:color w:val="AEAAAA" w:themeColor="background2" w:themeShade="BF"/>
           <w:szCs w:val="14"/>
         </w:rPr>
-        <w:t xml:space="preserve">Décrire la stratégie globale de </w:t>
-      </w:r>
-      <w:proofErr w:type="gramStart"/>
-      <w:r>
-        <w:rPr>
-          <w:i/>
-          <w:iCs/>
-          <w:color w:val="AEAAAA" w:themeColor="background2" w:themeShade="BF"/>
-          <w:szCs w:val="14"/>
-        </w:rPr>
-        <w:t>test:</w:t>
-      </w:r>
-      <w:proofErr w:type="gramEnd"/>
-      <w:r>
-        <w:rPr>
-          <w:i/>
-          <w:iCs/>
-          <w:color w:val="AEAAAA" w:themeColor="background2" w:themeShade="BF"/>
-          <w:szCs w:val="14"/>
-        </w:rPr>
-        <w:t xml:space="preserve"> </w:t>
+        <w:lastRenderedPageBreak/>
+        <w:t xml:space="preserve">Décrire la stratégie globale de test: </w:t>
       </w:r>
     </w:p>
     <w:p>
@@ -3693,7 +3623,6 @@
           <w:szCs w:val="14"/>
         </w:rPr>
       </w:pPr>
-      <w:proofErr w:type="gramStart"/>
       <w:r>
         <w:rPr>
           <w:i/>
@@ -3710,17 +3639,7 @@
           <w:color w:val="AEAAAA" w:themeColor="background2" w:themeShade="BF"/>
           <w:szCs w:val="14"/>
         </w:rPr>
-        <w:t>ypes</w:t>
-      </w:r>
-      <w:proofErr w:type="gramEnd"/>
-      <w:r>
-        <w:rPr>
-          <w:i/>
-          <w:iCs/>
-          <w:color w:val="AEAAAA" w:themeColor="background2" w:themeShade="BF"/>
-          <w:szCs w:val="14"/>
-        </w:rPr>
-        <w:t xml:space="preserve"> de des tests et ordre dans lequel ils seront effectués.</w:t>
+        <w:t>ypes de des tests et ordre dans lequel ils seront effectués.</w:t>
       </w:r>
     </w:p>
     <w:p>
@@ -3741,7 +3660,6 @@
           <w:szCs w:val="14"/>
         </w:rPr>
       </w:pPr>
-      <w:proofErr w:type="gramStart"/>
       <w:r>
         <w:rPr>
           <w:i/>
@@ -3758,17 +3676,7 @@
           <w:color w:val="AEAAAA" w:themeColor="background2" w:themeShade="BF"/>
           <w:szCs w:val="14"/>
         </w:rPr>
-        <w:t>es</w:t>
-      </w:r>
-      <w:proofErr w:type="gramEnd"/>
-      <w:r>
-        <w:rPr>
-          <w:i/>
-          <w:iCs/>
-          <w:color w:val="AEAAAA" w:themeColor="background2" w:themeShade="BF"/>
-          <w:szCs w:val="14"/>
-        </w:rPr>
-        <w:t xml:space="preserve"> moyens à mettre en œuvre</w:t>
+        <w:t>es moyens à mettre en œuvre</w:t>
       </w:r>
       <w:r>
         <w:rPr>
@@ -3798,7 +3706,6 @@
           <w:szCs w:val="14"/>
         </w:rPr>
       </w:pPr>
-      <w:proofErr w:type="gramStart"/>
       <w:r>
         <w:rPr>
           <w:i/>
@@ -3815,17 +3722,7 @@
           <w:color w:val="AEAAAA" w:themeColor="background2" w:themeShade="BF"/>
           <w:szCs w:val="14"/>
         </w:rPr>
-        <w:t>ouverture</w:t>
-      </w:r>
-      <w:proofErr w:type="gramEnd"/>
-      <w:r>
-        <w:rPr>
-          <w:i/>
-          <w:iCs/>
-          <w:color w:val="AEAAAA" w:themeColor="background2" w:themeShade="BF"/>
-          <w:szCs w:val="14"/>
-        </w:rPr>
-        <w:t xml:space="preserve"> des tests (tests exhaustifs ou non, si non, pourquoi ?)</w:t>
+        <w:t>ouverture des tests (tests exhaustifs ou non, si non, pourquoi ?)</w:t>
       </w:r>
       <w:r>
         <w:rPr>
@@ -3855,7 +3752,6 @@
           <w:szCs w:val="14"/>
         </w:rPr>
       </w:pPr>
-      <w:proofErr w:type="gramStart"/>
       <w:r>
         <w:rPr>
           <w:i/>
@@ -3872,17 +3768,7 @@
           <w:color w:val="AEAAAA" w:themeColor="background2" w:themeShade="BF"/>
           <w:szCs w:val="14"/>
         </w:rPr>
-        <w:t>onnées</w:t>
-      </w:r>
-      <w:proofErr w:type="gramEnd"/>
-      <w:r>
-        <w:rPr>
-          <w:i/>
-          <w:iCs/>
-          <w:color w:val="AEAAAA" w:themeColor="background2" w:themeShade="BF"/>
-          <w:szCs w:val="14"/>
-        </w:rPr>
-        <w:t xml:space="preserve"> de test à prévoir (données réelles ?)</w:t>
+        <w:t>onnées de test à prévoir (données réelles ?)</w:t>
       </w:r>
       <w:r>
         <w:rPr>
@@ -3912,25 +3798,14 @@
           <w:szCs w:val="14"/>
         </w:rPr>
       </w:pPr>
-      <w:proofErr w:type="gramStart"/>
-      <w:r>
-        <w:rPr>
-          <w:i/>
-          <w:iCs/>
-          <w:color w:val="AEAAAA" w:themeColor="background2" w:themeShade="BF"/>
-          <w:szCs w:val="14"/>
-        </w:rPr>
-        <w:t>les</w:t>
-      </w:r>
-      <w:proofErr w:type="gramEnd"/>
-      <w:r>
-        <w:rPr>
-          <w:i/>
-          <w:iCs/>
-          <w:color w:val="AEAAAA" w:themeColor="background2" w:themeShade="BF"/>
-          <w:szCs w:val="14"/>
-        </w:rPr>
-        <w:t xml:space="preserve"> testeurs extérieurs éventuels.</w:t>
+      <w:r>
+        <w:rPr>
+          <w:i/>
+          <w:iCs/>
+          <w:color w:val="AEAAAA" w:themeColor="background2" w:themeShade="BF"/>
+          <w:szCs w:val="14"/>
+        </w:rPr>
+        <w:t>les testeurs extérieurs éventuels.</w:t>
       </w:r>
     </w:p>
     <w:p>
@@ -4018,7 +3893,6 @@
           <w:sz w:val="24"/>
         </w:rPr>
       </w:pPr>
-      <w:proofErr w:type="gramStart"/>
       <w:r>
         <w:rPr>
           <w:rFonts w:ascii="Arial" w:hAnsi="Arial" w:cs="Arial"/>
@@ -4026,18 +3900,7 @@
           <w:color w:val="AEAAAA" w:themeColor="background2" w:themeShade="BF"/>
           <w:sz w:val="24"/>
         </w:rPr>
-        <w:lastRenderedPageBreak/>
-        <w:t>risques</w:t>
-      </w:r>
-      <w:proofErr w:type="gramEnd"/>
-      <w:r>
-        <w:rPr>
-          <w:rFonts w:ascii="Arial" w:hAnsi="Arial" w:cs="Arial"/>
-          <w:i/>
-          <w:color w:val="AEAAAA" w:themeColor="background2" w:themeShade="BF"/>
-          <w:sz w:val="24"/>
-        </w:rPr>
-        <w:t xml:space="preserve"> techniques (complexité, manque de compétences, …)</w:t>
+        <w:t>risques techniques (complexité, manque de compétences, …)</w:t>
       </w:r>
       <w:r>
         <w:rPr>
@@ -4200,7 +4063,6 @@
           <w:lang w:eastAsia="fr-FR"/>
         </w:rPr>
       </w:pPr>
-      <w:proofErr w:type="gramStart"/>
       <w:r>
         <w:rPr>
           <w:rFonts w:ascii="Arial" w:hAnsi="Arial"/>
@@ -4211,20 +4073,7 @@
           <w:szCs w:val="14"/>
           <w:lang w:eastAsia="fr-FR"/>
         </w:rPr>
-        <w:t>planning</w:t>
-      </w:r>
-      <w:proofErr w:type="gramEnd"/>
-      <w:r>
-        <w:rPr>
-          <w:rFonts w:ascii="Arial" w:hAnsi="Arial"/>
-          <w:i/>
-          <w:iCs/>
-          <w:color w:val="AEAAAA" w:themeColor="background2" w:themeShade="BF"/>
-          <w:sz w:val="24"/>
-          <w:szCs w:val="14"/>
-          <w:lang w:eastAsia="fr-FR"/>
-        </w:rPr>
-        <w:t xml:space="preserve"> indiquant les dates de début et de fin du projet ainsi que le découpage connu des diverses phases. </w:t>
+        <w:t xml:space="preserve">planning indiquant les dates de début et de fin du projet ainsi que le découpage connu des diverses phases. </w:t>
       </w:r>
     </w:p>
     <w:p>
@@ -4244,7 +4093,6 @@
           <w:lang w:eastAsia="fr-FR"/>
         </w:rPr>
       </w:pPr>
-      <w:proofErr w:type="gramStart"/>
       <w:r>
         <w:rPr>
           <w:rFonts w:ascii="Arial" w:hAnsi="Arial"/>
@@ -4255,20 +4103,7 @@
           <w:szCs w:val="14"/>
           <w:lang w:eastAsia="fr-FR"/>
         </w:rPr>
-        <w:t>partage</w:t>
-      </w:r>
-      <w:proofErr w:type="gramEnd"/>
-      <w:r>
-        <w:rPr>
-          <w:rFonts w:ascii="Arial" w:hAnsi="Arial"/>
-          <w:i/>
-          <w:iCs/>
-          <w:color w:val="AEAAAA" w:themeColor="background2" w:themeShade="BF"/>
-          <w:sz w:val="24"/>
-          <w:szCs w:val="14"/>
-          <w:lang w:eastAsia="fr-FR"/>
-        </w:rPr>
-        <w:t xml:space="preserve"> des tâches en cas de travail à plusieurs.</w:t>
+        <w:t>partage des tâches en cas de travail à plusieurs.</w:t>
       </w:r>
     </w:p>
     <w:p>
@@ -4423,19 +4258,8 @@
           <w:color w:val="AEAAAA" w:themeColor="background2" w:themeShade="BF"/>
           <w:sz w:val="24"/>
         </w:rPr>
-        <w:t xml:space="preserve">Fournir tous les document de </w:t>
-      </w:r>
-      <w:proofErr w:type="gramStart"/>
-      <w:r>
-        <w:rPr>
-          <w:rFonts w:ascii="Arial" w:hAnsi="Arial" w:cs="Arial"/>
-          <w:i/>
-          <w:color w:val="AEAAAA" w:themeColor="background2" w:themeShade="BF"/>
-          <w:sz w:val="24"/>
-        </w:rPr>
-        <w:t>conception:</w:t>
-      </w:r>
-      <w:proofErr w:type="gramEnd"/>
+        <w:t>Fournir tous les document de conception:</w:t>
+      </w:r>
     </w:p>
     <w:p>
       <w:pPr>
@@ -4467,7 +4291,6 @@
           <w:sz w:val="24"/>
         </w:rPr>
       </w:pPr>
-      <w:proofErr w:type="gramStart"/>
       <w:r>
         <w:rPr>
           <w:rFonts w:ascii="Arial" w:hAnsi="Arial" w:cs="Arial"/>
@@ -4475,17 +4298,7 @@
           <w:color w:val="AEAAAA" w:themeColor="background2" w:themeShade="BF"/>
           <w:sz w:val="24"/>
         </w:rPr>
-        <w:t>le</w:t>
-      </w:r>
-      <w:proofErr w:type="gramEnd"/>
-      <w:r>
-        <w:rPr>
-          <w:rFonts w:ascii="Arial" w:hAnsi="Arial" w:cs="Arial"/>
-          <w:i/>
-          <w:color w:val="AEAAAA" w:themeColor="background2" w:themeShade="BF"/>
-          <w:sz w:val="24"/>
-        </w:rPr>
-        <w:t xml:space="preserve"> choix du matériel HW</w:t>
+        <w:t>le choix du matériel HW</w:t>
       </w:r>
     </w:p>
     <w:p>
@@ -4502,7 +4315,6 @@
           <w:sz w:val="24"/>
         </w:rPr>
       </w:pPr>
-      <w:proofErr w:type="gramStart"/>
       <w:r>
         <w:rPr>
           <w:rFonts w:ascii="Arial" w:hAnsi="Arial" w:cs="Arial"/>
@@ -4510,17 +4322,7 @@
           <w:color w:val="AEAAAA" w:themeColor="background2" w:themeShade="BF"/>
           <w:sz w:val="24"/>
         </w:rPr>
-        <w:t>le</w:t>
-      </w:r>
-      <w:proofErr w:type="gramEnd"/>
-      <w:r>
-        <w:rPr>
-          <w:rFonts w:ascii="Arial" w:hAnsi="Arial" w:cs="Arial"/>
-          <w:i/>
-          <w:color w:val="AEAAAA" w:themeColor="background2" w:themeShade="BF"/>
-          <w:sz w:val="24"/>
-        </w:rPr>
-        <w:t xml:space="preserve"> choix des systèmes d'exploitation pour la réalisation </w:t>
+        <w:t xml:space="preserve">le choix des systèmes d'exploitation pour la réalisation </w:t>
       </w:r>
       <w:r>
         <w:rPr>
@@ -4556,7 +4358,6 @@
           <w:sz w:val="24"/>
         </w:rPr>
       </w:pPr>
-      <w:proofErr w:type="gramStart"/>
       <w:r>
         <w:rPr>
           <w:rFonts w:ascii="Arial" w:hAnsi="Arial" w:cs="Arial"/>
@@ -4564,17 +4365,7 @@
           <w:color w:val="AEAAAA" w:themeColor="background2" w:themeShade="BF"/>
           <w:sz w:val="24"/>
         </w:rPr>
-        <w:t>le</w:t>
-      </w:r>
-      <w:proofErr w:type="gramEnd"/>
-      <w:r>
-        <w:rPr>
-          <w:rFonts w:ascii="Arial" w:hAnsi="Arial" w:cs="Arial"/>
-          <w:i/>
-          <w:color w:val="AEAAAA" w:themeColor="background2" w:themeShade="BF"/>
-          <w:sz w:val="24"/>
-        </w:rPr>
-        <w:t xml:space="preserve"> choix des outils logiciels pour la réalisation </w:t>
+        <w:t xml:space="preserve">le choix des outils logiciels pour la réalisation </w:t>
       </w:r>
       <w:r>
         <w:rPr>
@@ -4610,7 +4401,6 @@
           <w:sz w:val="24"/>
         </w:rPr>
       </w:pPr>
-      <w:proofErr w:type="gramStart"/>
       <w:r>
         <w:rPr>
           <w:rFonts w:ascii="Arial" w:hAnsi="Arial" w:cs="Arial"/>
@@ -4618,17 +4408,7 @@
           <w:color w:val="AEAAAA" w:themeColor="background2" w:themeShade="BF"/>
           <w:sz w:val="24"/>
         </w:rPr>
-        <w:t>site</w:t>
-      </w:r>
-      <w:proofErr w:type="gramEnd"/>
-      <w:r>
-        <w:rPr>
-          <w:rFonts w:ascii="Arial" w:hAnsi="Arial" w:cs="Arial"/>
-          <w:i/>
-          <w:color w:val="AEAAAA" w:themeColor="background2" w:themeShade="BF"/>
-          <w:sz w:val="24"/>
-        </w:rPr>
-        <w:t xml:space="preserve"> web: </w:t>
+        <w:t xml:space="preserve">site web: </w:t>
       </w:r>
       <w:r>
         <w:rPr>
@@ -4654,7 +4434,6 @@
           <w:sz w:val="24"/>
         </w:rPr>
       </w:pPr>
-      <w:proofErr w:type="gramStart"/>
       <w:r>
         <w:rPr>
           <w:rFonts w:ascii="Arial" w:hAnsi="Arial" w:cs="Arial"/>
@@ -4662,17 +4441,7 @@
           <w:color w:val="AEAAAA" w:themeColor="background2" w:themeShade="BF"/>
           <w:sz w:val="24"/>
         </w:rPr>
-        <w:t>bases</w:t>
-      </w:r>
-      <w:proofErr w:type="gramEnd"/>
-      <w:r>
-        <w:rPr>
-          <w:rFonts w:ascii="Arial" w:hAnsi="Arial" w:cs="Arial"/>
-          <w:i/>
-          <w:color w:val="AEAAAA" w:themeColor="background2" w:themeShade="BF"/>
-          <w:sz w:val="24"/>
-        </w:rPr>
-        <w:t xml:space="preserve"> de données: décrire le modèle relationnel, le contenu détaillé des tables (caractéristiques de chaque champs) et les requêtes.</w:t>
+        <w:t>bases de données: décrire le modèle relationnel, le contenu détaillé des tables (caractéristiques de chaque champs) et les requêtes.</w:t>
       </w:r>
     </w:p>
     <w:p>
@@ -4689,7 +4458,6 @@
           <w:sz w:val="24"/>
         </w:rPr>
       </w:pPr>
-      <w:proofErr w:type="gramStart"/>
       <w:r>
         <w:rPr>
           <w:rFonts w:ascii="Arial" w:hAnsi="Arial" w:cs="Arial"/>
@@ -4697,17 +4465,7 @@
           <w:color w:val="AEAAAA" w:themeColor="background2" w:themeShade="BF"/>
           <w:sz w:val="24"/>
         </w:rPr>
-        <w:t>programmation</w:t>
-      </w:r>
-      <w:proofErr w:type="gramEnd"/>
-      <w:r>
-        <w:rPr>
-          <w:rFonts w:ascii="Arial" w:hAnsi="Arial" w:cs="Arial"/>
-          <w:i/>
-          <w:color w:val="AEAAAA" w:themeColor="background2" w:themeShade="BF"/>
-          <w:sz w:val="24"/>
-        </w:rPr>
-        <w:t xml:space="preserve"> et scripts: organigramme, architecture du programme, découpage modulaire, entrées-sorties des modules, pseudo-code</w:t>
+        <w:t>programmation et scripts: organigramme, architecture du programme, découpage modulaire, entrées-sorties des modules, pseudo-code</w:t>
       </w:r>
       <w:r>
         <w:rPr>
@@ -4788,6 +4546,7 @@
           <w:color w:val="AEAAAA" w:themeColor="background2" w:themeShade="BF"/>
           <w:sz w:val="24"/>
         </w:rPr>
+        <w:lastRenderedPageBreak/>
         <w:t xml:space="preserve">Le </w:t>
       </w:r>
       <w:smartTag w:uri="urn:schemas-microsoft-com:office:smarttags" w:element="PersonName">
@@ -4826,6 +4585,253 @@
       <w:bookmarkStart w:id="15" w:name="_Toc71703259"/>
       <w:bookmarkStart w:id="16" w:name="_Toc499021842"/>
       <w:r>
+        <w:t>Conception</w:t>
+      </w:r>
+    </w:p>
+    <w:p>
+      <w:pPr>
+        <w:pStyle w:val="Titre2"/>
+      </w:pPr>
+      <w:r>
+        <w:t>Serveur http</w:t>
+      </w:r>
+    </w:p>
+    <w:p>
+      <w:r>
+        <w:t xml:space="preserve">Le serveur http a pour but d’écouter sur le </w:t>
+      </w:r>
+      <w:r>
+        <w:t>port 80(http) pour donner accès à différent services en fonction de l’endpoint.</w:t>
+      </w:r>
+    </w:p>
+    <w:tbl>
+      <w:tblPr>
+        <w:tblStyle w:val="TableauGrille1Clair"/>
+        <w:tblW w:w="0" w:type="auto"/>
+        <w:tblLook w:val="0420" w:firstRow="1" w:lastRow="0" w:firstColumn="0" w:lastColumn="0" w:noHBand="0" w:noVBand="1"/>
+      </w:tblPr>
+      <w:tblGrid>
+        <w:gridCol w:w="4530"/>
+        <w:gridCol w:w="4530"/>
+      </w:tblGrid>
+      <w:tr>
+        <w:trPr>
+          <w:cnfStyle w:val="100000000000" w:firstRow="1" w:lastRow="0" w:firstColumn="0" w:lastColumn="0" w:oddVBand="0" w:evenVBand="0" w:oddHBand="0" w:evenHBand="0" w:firstRowFirstColumn="0" w:firstRowLastColumn="0" w:lastRowFirstColumn="0" w:lastRowLastColumn="0"/>
+        </w:trPr>
+        <w:tc>
+          <w:tcPr>
+            <w:tcW w:w="4530" w:type="dxa"/>
+          </w:tcPr>
+          <w:p>
+            <w:r>
+              <w:t>Endpoint</w:t>
+            </w:r>
+          </w:p>
+        </w:tc>
+        <w:tc>
+          <w:tcPr>
+            <w:tcW w:w="4530" w:type="dxa"/>
+          </w:tcPr>
+          <w:p>
+            <w:r>
+              <w:t>Serveur</w:t>
+            </w:r>
+          </w:p>
+        </w:tc>
+      </w:tr>
+      <w:tr>
+        <w:tc>
+          <w:tcPr>
+            <w:tcW w:w="4530" w:type="dxa"/>
+          </w:tcPr>
+          <w:p>
+            <w:r>
+              <w:t>domain/</w:t>
+            </w:r>
+          </w:p>
+        </w:tc>
+        <w:tc>
+          <w:tcPr>
+            <w:tcW w:w="4530" w:type="dxa"/>
+          </w:tcPr>
+          <w:p>
+            <w:r>
+              <w:t>Distribution de fichiers</w:t>
+            </w:r>
+          </w:p>
+        </w:tc>
+      </w:tr>
+      <w:tr>
+        <w:tc>
+          <w:tcPr>
+            <w:tcW w:w="4530" w:type="dxa"/>
+          </w:tcPr>
+          <w:p>
+            <w:r>
+              <w:t>domain/imagesApi</w:t>
+            </w:r>
+          </w:p>
+        </w:tc>
+        <w:tc>
+          <w:tcPr>
+            <w:tcW w:w="4530" w:type="dxa"/>
+          </w:tcPr>
+          <w:p>
+            <w:r>
+              <w:t>API de distribution d’images</w:t>
+            </w:r>
+          </w:p>
+        </w:tc>
+      </w:tr>
+      <w:tr>
+        <w:tc>
+          <w:tcPr>
+            <w:tcW w:w="4530" w:type="dxa"/>
+          </w:tcPr>
+          <w:p>
+            <w:r>
+              <w:t>domain/api</w:t>
+            </w:r>
+          </w:p>
+        </w:tc>
+        <w:tc>
+          <w:tcPr>
+            <w:tcW w:w="4530" w:type="dxa"/>
+          </w:tcPr>
+          <w:p>
+            <w:r>
+              <w:t>API</w:t>
+            </w:r>
+          </w:p>
+        </w:tc>
+      </w:tr>
+    </w:tbl>
+    <w:p/>
+    <w:p>
+      <w:r>
+        <w:t xml:space="preserve">Le serveur http sera entièrement développé dans le language </w:t>
+      </w:r>
+      <w:r>
+        <w:rPr>
+          <w:i/>
+        </w:rPr>
+        <w:t>NodeJs</w:t>
+      </w:r>
+      <w:r>
+        <w:t>.</w:t>
+      </w:r>
+    </w:p>
+    <w:p/>
+    <w:p>
+      <w:pPr>
+        <w:pStyle w:val="Titre3"/>
+      </w:pPr>
+      <w:r>
+        <w:t>Serveur de distribution de fichiers</w:t>
+      </w:r>
+    </w:p>
+    <w:p>
+      <w:r>
+        <w:t>Ce service remplace l’utilisation de base d’</w:t>
+      </w:r>
+      <w:r>
+        <w:rPr>
+          <w:i/>
+        </w:rPr>
+        <w:t>Apache</w:t>
+      </w:r>
+      <w:r>
+        <w:t xml:space="preserve"> en permettant l’accès par http au répertoire web (/client_resources)</w:t>
+      </w:r>
+      <w:r>
+        <w:t>.</w:t>
+      </w:r>
+    </w:p>
+    <w:p>
+      <w:r>
+        <w:t>Le script interprète l’url puis renvoi</w:t>
+      </w:r>
+      <w:r>
+        <w:t>e</w:t>
+      </w:r>
+      <w:r>
+        <w:t xml:space="preserve"> le fichier demandé.</w:t>
+      </w:r>
+    </w:p>
+    <w:p/>
+    <w:p>
+      <w:pPr>
+        <w:pStyle w:val="Titre3"/>
+      </w:pPr>
+      <w:r>
+        <w:t>API de distribution d’images</w:t>
+      </w:r>
+    </w:p>
+    <w:p>
+      <w:r>
+        <w:t>Ce service permet un appel aux images dynamiques (p.ex images inclues dans les messages).</w:t>
+      </w:r>
+    </w:p>
+    <w:p/>
+    <w:p>
+      <w:r>
+        <w:t>L’image est appelée via l’id trouvé dans la table «files» de la base de donnée</w:t>
+      </w:r>
+      <w:r>
+        <w:t>s</w:t>
+      </w:r>
+      <w:r>
+        <w:t>.</w:t>
+      </w:r>
+    </w:p>
+    <w:p/>
+    <w:p>
+      <w:r>
+        <w:t>Exemple d’appel : domain/imagesApi/</w:t>
+      </w:r>
+      <w:r>
+        <w:t>b209afec-a1cf-4c75-a91d-43f7701763c5</w:t>
+      </w:r>
+      <w:r>
+        <w:t> ?options={}</w:t>
+      </w:r>
+    </w:p>
+    <w:p/>
+    <w:p>
+      <w:pPr>
+        <w:pStyle w:val="Titre3"/>
+      </w:pPr>
+      <w:r>
+        <w:t>API</w:t>
+      </w:r>
+    </w:p>
+    <w:p>
+      <w:r>
+        <w:t>Ce service permet de récupérer des informations de la base de données ainsi que d’ajouter et modifier son contenu.</w:t>
+      </w:r>
+    </w:p>
+    <w:p/>
+    <w:p>
+      <w:r>
+        <w:t>A FAIRE</w:t>
+      </w:r>
+      <w:bookmarkStart w:id="17" w:name="_GoBack"/>
+      <w:bookmarkEnd w:id="17"/>
+    </w:p>
+    <w:p/>
+    <w:p>
+      <w:r>
+        <w:t>Exemple d’appel :domain/api/getContacts ?options={}</w:t>
+      </w:r>
+    </w:p>
+    <w:p>
+      <w:pPr>
+        <w:pStyle w:val="Titre1"/>
+        <w:tabs>
+          <w:tab w:val="num" w:pos="360"/>
+        </w:tabs>
+      </w:pPr>
+      <w:r>
         <w:t>R</w:t>
       </w:r>
       <w:bookmarkEnd w:id="15"/>
@@ -4842,9 +4848,9 @@
           <w:iCs/>
         </w:rPr>
       </w:pPr>
-      <w:bookmarkStart w:id="17" w:name="_Toc25553317"/>
-      <w:bookmarkStart w:id="18" w:name="_Toc71691022"/>
-      <w:bookmarkStart w:id="19" w:name="_Toc499021843"/>
+      <w:bookmarkStart w:id="18" w:name="_Toc25553317"/>
+      <w:bookmarkStart w:id="19" w:name="_Toc71691022"/>
+      <w:bookmarkStart w:id="20" w:name="_Toc499021843"/>
       <w:r>
         <w:rPr>
           <w:i w:val="0"/>
@@ -4852,16 +4858,13 @@
         </w:rPr>
         <w:t>Dossier de réalisation</w:t>
       </w:r>
-      <w:bookmarkStart w:id="20" w:name="_Toc25553318"/>
-      <w:bookmarkEnd w:id="17"/>
+      <w:bookmarkStart w:id="21" w:name="_Toc25553318"/>
       <w:bookmarkEnd w:id="18"/>
       <w:bookmarkEnd w:id="19"/>
-    </w:p>
-    <w:p>
-      <w:bookmarkStart w:id="21" w:name="_GoBack"/>
-      <w:bookmarkEnd w:id="21"/>
-    </w:p>
-    <w:bookmarkEnd w:id="20"/>
+      <w:bookmarkEnd w:id="20"/>
+    </w:p>
+    <w:p/>
+    <w:bookmarkEnd w:id="21"/>
     <w:p>
       <w:pPr>
         <w:ind w:firstLine="360"/>
@@ -4912,21 +4915,12 @@
           <w:iCs/>
         </w:rPr>
       </w:pPr>
-      <w:proofErr w:type="gramStart"/>
-      <w:r>
-        <w:rPr>
-          <w:i/>
-          <w:iCs/>
-        </w:rPr>
-        <w:t>les</w:t>
-      </w:r>
-      <w:proofErr w:type="gramEnd"/>
-      <w:r>
-        <w:rPr>
-          <w:i/>
-          <w:iCs/>
-        </w:rPr>
-        <w:t xml:space="preserve"> répertoires où le logiciel est installé</w:t>
+      <w:r>
+        <w:rPr>
+          <w:i/>
+          <w:iCs/>
+        </w:rPr>
+        <w:t>les répertoires où le logiciel est installé</w:t>
       </w:r>
     </w:p>
     <w:p>
@@ -4945,22 +4939,12 @@
           <w:iCs/>
         </w:rPr>
       </w:pPr>
-      <w:proofErr w:type="gramStart"/>
-      <w:r>
-        <w:rPr>
-          <w:i/>
-          <w:iCs/>
-        </w:rPr>
-        <w:lastRenderedPageBreak/>
-        <w:t>la</w:t>
-      </w:r>
-      <w:proofErr w:type="gramEnd"/>
-      <w:r>
-        <w:rPr>
-          <w:i/>
-          <w:iCs/>
-        </w:rPr>
-        <w:t xml:space="preserve"> liste de tous les fichiers et une rapide description de leur contenu (des noms qui parlent !)</w:t>
+      <w:r>
+        <w:rPr>
+          <w:i/>
+          <w:iCs/>
+        </w:rPr>
+        <w:t>la liste de tous les fichiers et une rapide description de leur contenu (des noms qui parlent !)</w:t>
       </w:r>
     </w:p>
     <w:p>
@@ -4979,21 +4963,13 @@
           <w:iCs/>
         </w:rPr>
       </w:pPr>
-      <w:proofErr w:type="gramStart"/>
-      <w:r>
-        <w:rPr>
-          <w:i/>
-          <w:iCs/>
-        </w:rPr>
-        <w:t>les</w:t>
-      </w:r>
-      <w:proofErr w:type="gramEnd"/>
-      <w:r>
-        <w:rPr>
-          <w:i/>
-          <w:iCs/>
-        </w:rPr>
-        <w:t xml:space="preserve"> versions des systèmes d'exploitation et des outils logiciels</w:t>
+      <w:r>
+        <w:rPr>
+          <w:i/>
+          <w:iCs/>
+        </w:rPr>
+        <w:lastRenderedPageBreak/>
+        <w:t>les versions des systèmes d'exploitation et des outils logiciels</w:t>
       </w:r>
     </w:p>
     <w:p>
@@ -5012,21 +4988,12 @@
           <w:iCs/>
         </w:rPr>
       </w:pPr>
-      <w:proofErr w:type="gramStart"/>
-      <w:r>
-        <w:rPr>
-          <w:i/>
-          <w:iCs/>
-        </w:rPr>
-        <w:t>la</w:t>
-      </w:r>
-      <w:proofErr w:type="gramEnd"/>
-      <w:r>
-        <w:rPr>
-          <w:i/>
-          <w:iCs/>
-        </w:rPr>
-        <w:t xml:space="preserve"> description exacte du matériel</w:t>
+      <w:r>
+        <w:rPr>
+          <w:i/>
+          <w:iCs/>
+        </w:rPr>
+        <w:t>la description exacte du matériel</w:t>
       </w:r>
     </w:p>
     <w:p>
@@ -5045,21 +5012,12 @@
           <w:iCs/>
         </w:rPr>
       </w:pPr>
-      <w:proofErr w:type="gramStart"/>
-      <w:r>
-        <w:rPr>
-          <w:i/>
-          <w:iCs/>
-        </w:rPr>
-        <w:t>le</w:t>
-      </w:r>
-      <w:proofErr w:type="gramEnd"/>
-      <w:r>
-        <w:rPr>
-          <w:i/>
-          <w:iCs/>
-        </w:rPr>
-        <w:t xml:space="preserve"> numé</w:t>
+      <w:r>
+        <w:rPr>
+          <w:i/>
+          <w:iCs/>
+        </w:rPr>
+        <w:t>le numé</w:t>
       </w:r>
       <w:r>
         <w:rPr>
@@ -5093,21 +5051,12 @@
           <w:u w:val="single"/>
         </w:rPr>
       </w:pPr>
-      <w:proofErr w:type="gramStart"/>
-      <w:r>
-        <w:rPr>
-          <w:i/>
-          <w:iCs/>
-        </w:rPr>
-        <w:t>programmation</w:t>
-      </w:r>
-      <w:proofErr w:type="gramEnd"/>
-      <w:r>
-        <w:rPr>
-          <w:i/>
-          <w:iCs/>
-        </w:rPr>
-        <w:t xml:space="preserve"> et scripts: librairies externes, dictionnaire des données, reconstruction du logiciel</w:t>
+      <w:r>
+        <w:rPr>
+          <w:i/>
+          <w:iCs/>
+        </w:rPr>
+        <w:t>programmation et scripts: librairies externes, dictionnaire des données, reconstruction du logiciel</w:t>
       </w:r>
       <w:r>
         <w:rPr>
@@ -5229,16 +5178,8 @@
         <w:rPr>
           <w:i/>
         </w:rPr>
-        <w:t xml:space="preserve">Pour chaque partie testée de votre projet, il faut </w:t>
-      </w:r>
-      <w:proofErr w:type="gramStart"/>
-      <w:r>
-        <w:rPr>
-          <w:i/>
-        </w:rPr>
-        <w:t>décrire:</w:t>
-      </w:r>
-      <w:proofErr w:type="gramEnd"/>
+        <w:t>Pour chaque partie testée de votre projet, il faut décrire:</w:t>
+      </w:r>
     </w:p>
     <w:p>
       <w:pPr>
@@ -5260,19 +5201,11 @@
           <w:i/>
         </w:rPr>
       </w:pPr>
-      <w:proofErr w:type="gramStart"/>
-      <w:r>
-        <w:rPr>
-          <w:i/>
-        </w:rPr>
-        <w:t>les</w:t>
-      </w:r>
-      <w:proofErr w:type="gramEnd"/>
-      <w:r>
-        <w:rPr>
-          <w:i/>
-        </w:rPr>
-        <w:t xml:space="preserve"> conditions exactes de chaque test</w:t>
+      <w:r>
+        <w:rPr>
+          <w:i/>
+        </w:rPr>
+        <w:t>les conditions exactes de chaque test</w:t>
       </w:r>
     </w:p>
     <w:p>
@@ -5285,19 +5218,11 @@
           <w:i/>
         </w:rPr>
       </w:pPr>
-      <w:proofErr w:type="gramStart"/>
-      <w:r>
-        <w:rPr>
-          <w:i/>
-        </w:rPr>
-        <w:t>les</w:t>
-      </w:r>
-      <w:proofErr w:type="gramEnd"/>
-      <w:r>
-        <w:rPr>
-          <w:i/>
-        </w:rPr>
-        <w:t xml:space="preserve"> preuves de test (papier ou fichier)</w:t>
+      <w:r>
+        <w:rPr>
+          <w:i/>
+        </w:rPr>
+        <w:t>les preuves de test (papier ou fichier)</w:t>
       </w:r>
     </w:p>
     <w:p>
@@ -5310,19 +5235,11 @@
           <w:i/>
         </w:rPr>
       </w:pPr>
-      <w:proofErr w:type="gramStart"/>
-      <w:r>
-        <w:rPr>
-          <w:i/>
-        </w:rPr>
-        <w:t>tests</w:t>
-      </w:r>
-      <w:proofErr w:type="gramEnd"/>
-      <w:r>
-        <w:rPr>
-          <w:i/>
-        </w:rPr>
-        <w:t xml:space="preserve"> sans preuve: fournir au moins une description </w:t>
+      <w:r>
+        <w:rPr>
+          <w:i/>
+        </w:rPr>
+        <w:t xml:space="preserve">tests sans preuve: fournir au moins une description </w:t>
       </w:r>
     </w:p>
     <w:p>
@@ -5381,21 +5298,7 @@
         <w:rPr>
           <w:i/>
         </w:rPr>
-        <w:t xml:space="preserve">S'il reste encore des </w:t>
-      </w:r>
-      <w:proofErr w:type="gramStart"/>
-      <w:r>
-        <w:rPr>
-          <w:i/>
-        </w:rPr>
-        <w:t>erreurs:</w:t>
-      </w:r>
-      <w:proofErr w:type="gramEnd"/>
-      <w:r>
-        <w:rPr>
-          <w:i/>
-        </w:rPr>
-        <w:t xml:space="preserve"> </w:t>
+        <w:t xml:space="preserve">S'il reste encore des erreurs: </w:t>
       </w:r>
     </w:p>
     <w:p>
@@ -5548,21 +5451,12 @@
           <w:i/>
         </w:rPr>
       </w:pPr>
-      <w:proofErr w:type="gramStart"/>
       <w:r>
         <w:rPr>
           <w:rFonts w:cs="Arial"/>
           <w:i/>
         </w:rPr>
-        <w:t>le</w:t>
-      </w:r>
-      <w:proofErr w:type="gramEnd"/>
-      <w:r>
-        <w:rPr>
-          <w:rFonts w:cs="Arial"/>
-          <w:i/>
-        </w:rPr>
-        <w:t xml:space="preserve"> rapport de projet</w:t>
+        <w:t>le rapport de projet</w:t>
       </w:r>
     </w:p>
     <w:p>
@@ -5576,21 +5470,12 @@
           <w:i/>
         </w:rPr>
       </w:pPr>
-      <w:proofErr w:type="gramStart"/>
       <w:r>
         <w:rPr>
           <w:rFonts w:cs="Arial"/>
           <w:i/>
         </w:rPr>
-        <w:t>le</w:t>
-      </w:r>
-      <w:proofErr w:type="gramEnd"/>
-      <w:r>
-        <w:rPr>
-          <w:rFonts w:cs="Arial"/>
-          <w:i/>
-        </w:rPr>
-        <w:t xml:space="preserve"> manuel d'Installation (en annexe)</w:t>
+        <w:t>le manuel d'Installation (en annexe)</w:t>
       </w:r>
     </w:p>
     <w:p>
@@ -5604,21 +5489,12 @@
           <w:i/>
         </w:rPr>
       </w:pPr>
-      <w:proofErr w:type="gramStart"/>
       <w:r>
         <w:rPr>
           <w:rFonts w:cs="Arial"/>
           <w:i/>
         </w:rPr>
-        <w:t>le</w:t>
-      </w:r>
-      <w:proofErr w:type="gramEnd"/>
-      <w:r>
-        <w:rPr>
-          <w:rFonts w:cs="Arial"/>
-          <w:i/>
-        </w:rPr>
-        <w:t xml:space="preserve"> manuel d'Utilisation avec des exemples graphiques (en annexe)</w:t>
+        <w:t>le manuel d'Utilisation avec des exemples graphiques (en annexe)</w:t>
       </w:r>
     </w:p>
     <w:p>
@@ -5632,21 +5508,12 @@
           <w:i/>
         </w:rPr>
       </w:pPr>
-      <w:proofErr w:type="gramStart"/>
       <w:r>
         <w:rPr>
           <w:rFonts w:cs="Arial"/>
           <w:i/>
         </w:rPr>
-        <w:t>autres</w:t>
-      </w:r>
-      <w:proofErr w:type="gramEnd"/>
-      <w:r>
-        <w:rPr>
-          <w:rFonts w:cs="Arial"/>
-          <w:i/>
-        </w:rPr>
-        <w:t>…</w:t>
+        <w:t>autres…</w:t>
       </w:r>
     </w:p>
     <w:p>
@@ -5716,18 +5583,8 @@
           <w:i/>
           <w:sz w:val="24"/>
         </w:rPr>
-        <w:t xml:space="preserve">Développez en tous cas les points </w:t>
-      </w:r>
-      <w:proofErr w:type="gramStart"/>
-      <w:r>
-        <w:rPr>
-          <w:rFonts w:ascii="Arial" w:hAnsi="Arial" w:cs="Arial"/>
-          <w:i/>
-          <w:sz w:val="24"/>
-        </w:rPr>
-        <w:t>suivants:</w:t>
-      </w:r>
-      <w:proofErr w:type="gramEnd"/>
+        <w:t>Développez en tous cas les points suivants:</w:t>
+      </w:r>
     </w:p>
     <w:p>
       <w:pPr>
@@ -5779,7 +5636,6 @@
           <w:rFonts w:cs="Arial"/>
           <w:i/>
         </w:rPr>
-        <w:lastRenderedPageBreak/>
         <w:t>Points positifs / négatifs</w:t>
       </w:r>
     </w:p>
@@ -5818,6 +5674,7 @@
           <w:rFonts w:cs="Arial"/>
           <w:i/>
         </w:rPr>
+        <w:lastRenderedPageBreak/>
         <w:t>Suites possibles pour le projet (évolutions &amp; améliorations)</w:t>
       </w:r>
     </w:p>
@@ -5931,21 +5788,7 @@
         <w:rPr>
           <w:i/>
         </w:rPr>
-        <w:t xml:space="preserve"> (Titre, auteur, date), des sites Internet (URL) consultés, des articles (Revue, date, titre, </w:t>
-      </w:r>
-      <w:proofErr w:type="gramStart"/>
-      <w:r>
-        <w:rPr>
-          <w:i/>
-        </w:rPr>
-        <w:t>auteur)…</w:t>
-      </w:r>
-      <w:proofErr w:type="gramEnd"/>
-      <w:r>
-        <w:rPr>
-          <w:i/>
-        </w:rPr>
-        <w:t xml:space="preserve"> Et de toutes les aides externes (noms)   </w:t>
+        <w:t xml:space="preserve"> (Titre, auteur, date), des sites Internet (URL) consultés, des articles (Revue, date, titre, auteur)… Et de toutes les aides externes (noms)   </w:t>
       </w:r>
     </w:p>
     <w:p>
@@ -6376,7 +6219,7 @@
               <w:sz w:val="16"/>
               <w:szCs w:val="16"/>
             </w:rPr>
-            <w:t>9</w:t>
+            <w:t>7</w:t>
           </w:r>
           <w:r>
             <w:rPr>
@@ -6406,23 +6249,7 @@
               <w:sz w:val="16"/>
               <w:szCs w:val="16"/>
             </w:rPr>
-            <w:t xml:space="preserve">Dernière </w:t>
-          </w:r>
-          <w:proofErr w:type="spellStart"/>
-          <w:r>
-            <w:rPr>
-              <w:sz w:val="16"/>
-              <w:szCs w:val="16"/>
-            </w:rPr>
-            <w:t>modif</w:t>
-          </w:r>
-          <w:proofErr w:type="spellEnd"/>
-          <w:r>
-            <w:rPr>
-              <w:sz w:val="16"/>
-              <w:szCs w:val="16"/>
-            </w:rPr>
-            <w:t> :</w:t>
+            <w:t>Dernière modif :</w:t>
           </w:r>
           <w:r>
             <w:rPr>
@@ -6451,7 +6278,7 @@
               <w:sz w:val="16"/>
               <w:szCs w:val="16"/>
             </w:rPr>
-            <w:t>08/03/2019</w:t>
+            <w:t>14/03/2019</w:t>
           </w:r>
           <w:r>
             <w:rPr>
@@ -8163,6 +7990,119 @@
     </w:lvl>
   </w:abstractNum>
   <w:abstractNum w:abstractNumId="13" w15:restartNumberingAfterBreak="0">
+    <w:nsid w:val="6C427134"/>
+    <w:multiLevelType w:val="hybridMultilevel"/>
+    <w:tmpl w:val="4A1CA2DA"/>
+    <w:lvl w:ilvl="0" w:tplc="100C0001">
+      <w:start w:val="1"/>
+      <w:numFmt w:val="bullet"/>
+      <w:lvlText w:val=""/>
+      <w:lvlJc w:val="left"/>
+      <w:pPr>
+        <w:ind w:left="720" w:hanging="360"/>
+      </w:pPr>
+      <w:rPr>
+        <w:rFonts w:ascii="Symbol" w:hAnsi="Symbol" w:hint="default"/>
+      </w:rPr>
+    </w:lvl>
+    <w:lvl w:ilvl="1" w:tplc="100C0003" w:tentative="1">
+      <w:start w:val="1"/>
+      <w:numFmt w:val="bullet"/>
+      <w:lvlText w:val="o"/>
+      <w:lvlJc w:val="left"/>
+      <w:pPr>
+        <w:ind w:left="1440" w:hanging="360"/>
+      </w:pPr>
+      <w:rPr>
+        <w:rFonts w:ascii="Courier New" w:hAnsi="Courier New" w:cs="Courier New" w:hint="default"/>
+      </w:rPr>
+    </w:lvl>
+    <w:lvl w:ilvl="2" w:tplc="100C0005" w:tentative="1">
+      <w:start w:val="1"/>
+      <w:numFmt w:val="bullet"/>
+      <w:lvlText w:val=""/>
+      <w:lvlJc w:val="left"/>
+      <w:pPr>
+        <w:ind w:left="2160" w:hanging="360"/>
+      </w:pPr>
+      <w:rPr>
+        <w:rFonts w:ascii="Wingdings" w:hAnsi="Wingdings" w:hint="default"/>
+      </w:rPr>
+    </w:lvl>
+    <w:lvl w:ilvl="3" w:tplc="100C0001" w:tentative="1">
+      <w:start w:val="1"/>
+      <w:numFmt w:val="bullet"/>
+      <w:lvlText w:val=""/>
+      <w:lvlJc w:val="left"/>
+      <w:pPr>
+        <w:ind w:left="2880" w:hanging="360"/>
+      </w:pPr>
+      <w:rPr>
+        <w:rFonts w:ascii="Symbol" w:hAnsi="Symbol" w:hint="default"/>
+      </w:rPr>
+    </w:lvl>
+    <w:lvl w:ilvl="4" w:tplc="100C0003" w:tentative="1">
+      <w:start w:val="1"/>
+      <w:numFmt w:val="bullet"/>
+      <w:lvlText w:val="o"/>
+      <w:lvlJc w:val="left"/>
+      <w:pPr>
+        <w:ind w:left="3600" w:hanging="360"/>
+      </w:pPr>
+      <w:rPr>
+        <w:rFonts w:ascii="Courier New" w:hAnsi="Courier New" w:cs="Courier New" w:hint="default"/>
+      </w:rPr>
+    </w:lvl>
+    <w:lvl w:ilvl="5" w:tplc="100C0005" w:tentative="1">
+      <w:start w:val="1"/>
+      <w:numFmt w:val="bullet"/>
+      <w:lvlText w:val=""/>
+      <w:lvlJc w:val="left"/>
+      <w:pPr>
+        <w:ind w:left="4320" w:hanging="360"/>
+      </w:pPr>
+      <w:rPr>
+        <w:rFonts w:ascii="Wingdings" w:hAnsi="Wingdings" w:hint="default"/>
+      </w:rPr>
+    </w:lvl>
+    <w:lvl w:ilvl="6" w:tplc="100C0001" w:tentative="1">
+      <w:start w:val="1"/>
+      <w:numFmt w:val="bullet"/>
+      <w:lvlText w:val=""/>
+      <w:lvlJc w:val="left"/>
+      <w:pPr>
+        <w:ind w:left="5040" w:hanging="360"/>
+      </w:pPr>
+      <w:rPr>
+        <w:rFonts w:ascii="Symbol" w:hAnsi="Symbol" w:hint="default"/>
+      </w:rPr>
+    </w:lvl>
+    <w:lvl w:ilvl="7" w:tplc="100C0003" w:tentative="1">
+      <w:start w:val="1"/>
+      <w:numFmt w:val="bullet"/>
+      <w:lvlText w:val="o"/>
+      <w:lvlJc w:val="left"/>
+      <w:pPr>
+        <w:ind w:left="5760" w:hanging="360"/>
+      </w:pPr>
+      <w:rPr>
+        <w:rFonts w:ascii="Courier New" w:hAnsi="Courier New" w:cs="Courier New" w:hint="default"/>
+      </w:rPr>
+    </w:lvl>
+    <w:lvl w:ilvl="8" w:tplc="100C0005" w:tentative="1">
+      <w:start w:val="1"/>
+      <w:numFmt w:val="bullet"/>
+      <w:lvlText w:val=""/>
+      <w:lvlJc w:val="left"/>
+      <w:pPr>
+        <w:ind w:left="6480" w:hanging="360"/>
+      </w:pPr>
+      <w:rPr>
+        <w:rFonts w:ascii="Wingdings" w:hAnsi="Wingdings" w:hint="default"/>
+      </w:rPr>
+    </w:lvl>
+  </w:abstractNum>
+  <w:abstractNum w:abstractNumId="14" w15:restartNumberingAfterBreak="0">
     <w:nsid w:val="71E06583"/>
     <w:multiLevelType w:val="hybridMultilevel"/>
     <w:tmpl w:val="26C81FCE"/>
@@ -8302,7 +8242,7 @@
       </w:rPr>
     </w:lvl>
   </w:abstractNum>
-  <w:abstractNum w:abstractNumId="14" w15:restartNumberingAfterBreak="0">
+  <w:abstractNum w:abstractNumId="15" w15:restartNumberingAfterBreak="0">
     <w:nsid w:val="75A3529B"/>
     <w:multiLevelType w:val="hybridMultilevel"/>
     <w:tmpl w:val="819EEA64"/>
@@ -8442,7 +8382,7 @@
       </w:rPr>
     </w:lvl>
   </w:abstractNum>
-  <w:abstractNum w:abstractNumId="15" w15:restartNumberingAfterBreak="0">
+  <w:abstractNum w:abstractNumId="16" w15:restartNumberingAfterBreak="0">
     <w:nsid w:val="7B193736"/>
     <w:multiLevelType w:val="multilevel"/>
     <w:tmpl w:val="3E0A631E"/>
@@ -8564,7 +8504,7 @@
       </w:pPr>
     </w:lvl>
   </w:abstractNum>
-  <w:abstractNum w:abstractNumId="16" w15:restartNumberingAfterBreak="0">
+  <w:abstractNum w:abstractNumId="17" w15:restartNumberingAfterBreak="0">
     <w:nsid w:val="7DD245F2"/>
     <w:multiLevelType w:val="hybridMultilevel"/>
     <w:tmpl w:val="3100450C"/>
@@ -8705,7 +8645,7 @@
     </w:lvl>
   </w:abstractNum>
   <w:num w:numId="1">
-    <w:abstractNumId w:val="15"/>
+    <w:abstractNumId w:val="16"/>
   </w:num>
   <w:num w:numId="2">
     <w:abstractNumId w:val="1"/>
@@ -8714,7 +8654,7 @@
     <w:abstractNumId w:val="4"/>
   </w:num>
   <w:num w:numId="4">
-    <w:abstractNumId w:val="14"/>
+    <w:abstractNumId w:val="15"/>
   </w:num>
   <w:num w:numId="5">
     <w:abstractNumId w:val="9"/>
@@ -8726,7 +8666,7 @@
     <w:abstractNumId w:val="10"/>
   </w:num>
   <w:num w:numId="8">
-    <w:abstractNumId w:val="16"/>
+    <w:abstractNumId w:val="17"/>
   </w:num>
   <w:num w:numId="9">
     <w:abstractNumId w:val="3"/>
@@ -8741,7 +8681,7 @@
     <w:abstractNumId w:val="7"/>
   </w:num>
   <w:num w:numId="13">
-    <w:abstractNumId w:val="13"/>
+    <w:abstractNumId w:val="14"/>
   </w:num>
   <w:num w:numId="14">
     <w:abstractNumId w:val="11"/>
@@ -8754,6 +8694,9 @@
   </w:num>
   <w:num w:numId="17">
     <w:abstractNumId w:val="12"/>
+  </w:num>
+  <w:num w:numId="18">
+    <w:abstractNumId w:val="13"/>
   </w:num>
   <w:numIdMacAtCleanup w:val="13"/>
 </w:numbering>
@@ -9586,6 +9529,60 @@
       <w:contextualSpacing/>
     </w:pPr>
   </w:style>
+  <w:style w:type="table" w:styleId="TableauGrille1Clair">
+    <w:name w:val="Grid Table 1 Light"/>
+    <w:basedOn w:val="TableauNormal"/>
+    <w:uiPriority w:val="46"/>
+    <w:rsid w:val="00152324"/>
+    <w:tblPr>
+      <w:tblStyleRowBandSize w:val="1"/>
+      <w:tblStyleColBandSize w:val="1"/>
+      <w:tblBorders>
+        <w:top w:val="single" w:sz="4" w:space="0" w:color="999999" w:themeColor="text1" w:themeTint="66"/>
+        <w:left w:val="single" w:sz="4" w:space="0" w:color="999999" w:themeColor="text1" w:themeTint="66"/>
+        <w:bottom w:val="single" w:sz="4" w:space="0" w:color="999999" w:themeColor="text1" w:themeTint="66"/>
+        <w:right w:val="single" w:sz="4" w:space="0" w:color="999999" w:themeColor="text1" w:themeTint="66"/>
+        <w:insideH w:val="single" w:sz="4" w:space="0" w:color="999999" w:themeColor="text1" w:themeTint="66"/>
+        <w:insideV w:val="single" w:sz="4" w:space="0" w:color="999999" w:themeColor="text1" w:themeTint="66"/>
+      </w:tblBorders>
+    </w:tblPr>
+    <w:tblStylePr w:type="firstRow">
+      <w:rPr>
+        <w:b/>
+        <w:bCs/>
+      </w:rPr>
+      <w:tblPr/>
+      <w:tcPr>
+        <w:tcBorders>
+          <w:bottom w:val="single" w:sz="12" w:space="0" w:color="666666" w:themeColor="text1" w:themeTint="99"/>
+        </w:tcBorders>
+      </w:tcPr>
+    </w:tblStylePr>
+    <w:tblStylePr w:type="lastRow">
+      <w:rPr>
+        <w:b/>
+        <w:bCs/>
+      </w:rPr>
+      <w:tblPr/>
+      <w:tcPr>
+        <w:tcBorders>
+          <w:top w:val="double" w:sz="2" w:space="0" w:color="666666" w:themeColor="text1" w:themeTint="99"/>
+        </w:tcBorders>
+      </w:tcPr>
+    </w:tblStylePr>
+    <w:tblStylePr w:type="firstCol">
+      <w:rPr>
+        <w:b/>
+        <w:bCs/>
+      </w:rPr>
+    </w:tblStylePr>
+    <w:tblStylePr w:type="lastCol">
+      <w:rPr>
+        <w:b/>
+        <w:bCs/>
+      </w:rPr>
+    </w:tblStylePr>
+  </w:style>
 </w:styles>
 </file>
 

</xml_diff>